<commit_message>
New EDI table for WI lake data
</commit_message>
<xml_diff>
--- a/LAGOS_prediction/EDI/lakeCL_metadata.docx
+++ b/LAGOS_prediction/EDI/lakeCL_metadata.docx
@@ -2344,33 +2344,107 @@
     </w:p>
     <w:p>
       <w:pPr>
-        <w:widowControl w:val="0"/>
-        <w:autoSpaceDE w:val="0"/>
-        <w:autoSpaceDN w:val="0"/>
-        <w:adjustRightInd w:val="0"/>
-        <w:spacing w:line="240" w:lineRule="auto"/>
-        <w:ind w:left="480" w:hanging="480"/>
         <w:rPr>
-          <w:rFonts w:ascii="Calibri" w:hAnsi="Calibri" w:cs="Calibri"/>
-          <w:noProof/>
+          <w:i/>
+          <w:iCs/>
         </w:rPr>
       </w:pPr>
       <w:r>
-        <w:fldChar w:fldCharType="begin" w:fldLock="1"/>
-      </w:r>
-      <w:r>
-        <w:instrText xml:space="preserve">ADDIN Mendeley Bibliography CSL_BIBLIOGRAPHY </w:instrText>
-      </w:r>
-      <w:r>
-        <w:fldChar w:fldCharType="separate"/>
-      </w:r>
-      <w:r>
         <w:rPr>
-          <w:rFonts w:ascii="Calibri" w:hAnsi="Calibri" w:cs="Calibri"/>
-          <w:noProof/>
+          <w:i/>
+          <w:iCs/>
+          <w:highlight w:val="yellow"/>
         </w:rPr>
-        <w:t>Meinshausen, N. 2006. Quantile Regression Forests. Journal of Machine Learning Research 7:983–999.</w:t>
-      </w:r>
+        <w:t xml:space="preserve">Wisconsin Lake </w:t>
+      </w:r>
+      <w:r>
+        <w:rPr>
+          <w:i/>
+          <w:iCs/>
+          <w:highlight w:val="yellow"/>
+        </w:rPr>
+        <w:t>Chloride Observations</w:t>
+      </w:r>
+    </w:p>
+    <w:p>
+      <w:r>
+        <w:rPr>
+          <w:highlight w:val="yellow"/>
+        </w:rPr>
+        <w:t xml:space="preserve">Independent measurements were taken from Wisconsin Lakes in the summer of 2018. Samples were taken from the surface of each </w:t>
+      </w:r>
+      <w:proofErr w:type="gramStart"/>
+      <w:r>
+        <w:rPr>
+          <w:highlight w:val="yellow"/>
+        </w:rPr>
+        <w:t>lake, and</w:t>
+      </w:r>
+      <w:proofErr w:type="gramEnd"/>
+      <w:r>
+        <w:rPr>
+          <w:highlight w:val="yellow"/>
+        </w:rPr>
+        <w:t xml:space="preserve"> analyzed </w:t>
+      </w:r>
+      <w:r>
+        <w:rPr>
+          <w:highlight w:val="yellow"/>
+        </w:rPr>
+        <w:t>for chloride (and sulfate) simultaneously by Ion Chromatography, using a hydroxide eluent.</w:t>
+      </w:r>
+      <w:r>
+        <w:rPr>
+          <w:highlight w:val="yellow"/>
+        </w:rPr>
+        <w:t xml:space="preserve"> </w:t>
+      </w:r>
+      <w:r>
+        <w:rPr>
+          <w:highlight w:val="yellow"/>
+        </w:rPr>
+        <w:t>The detection limit for chloride is approximately 0.01 ppm</w:t>
+      </w:r>
+      <w:r>
+        <w:rPr>
+          <w:highlight w:val="yellow"/>
+        </w:rPr>
+        <w:t xml:space="preserve">. </w:t>
+      </w:r>
+      <w:r>
+        <w:rPr>
+          <w:highlight w:val="yellow"/>
+        </w:rPr>
+        <w:t>C</w:t>
+      </w:r>
+      <w:r>
+        <w:rPr>
+          <w:highlight w:val="yellow"/>
+        </w:rPr>
+        <w:t xml:space="preserve">hloride is determined by a </w:t>
+      </w:r>
+      <w:proofErr w:type="spellStart"/>
+      <w:r>
+        <w:rPr>
+          <w:highlight w:val="yellow"/>
+        </w:rPr>
+        <w:t>Dionex</w:t>
+      </w:r>
+      <w:proofErr w:type="spellEnd"/>
+      <w:r>
+        <w:rPr>
+          <w:highlight w:val="yellow"/>
+        </w:rPr>
+        <w:t xml:space="preserve"> model ICS 2100 using an electro-chemical suppressor.</w:t>
+      </w:r>
+    </w:p>
+    <w:p>
+      <w:pPr>
+        <w:rPr>
+          <w:i/>
+          <w:iCs/>
+        </w:rPr>
+      </w:pPr>
     </w:p>
     <w:p>
       <w:pPr>
@@ -2386,11 +2460,20 @@
         </w:rPr>
       </w:pPr>
       <w:r>
+        <w:fldChar w:fldCharType="begin" w:fldLock="1"/>
+      </w:r>
+      <w:r>
+        <w:instrText xml:space="preserve">ADDIN Mendeley Bibliography CSL_BIBLIOGRAPHY </w:instrText>
+      </w:r>
+      <w:r>
+        <w:fldChar w:fldCharType="separate"/>
+      </w:r>
+      <w:r>
         <w:rPr>
           <w:rFonts w:ascii="Calibri" w:hAnsi="Calibri" w:cs="Calibri"/>
           <w:noProof/>
         </w:rPr>
-        <w:t>Soranno, P. A., L. C. Bacon, M. Beauchene, K. E. Bednar, E. G. Bissell, C. K. Boudreau, M. G. Boyer, M. T. Bremigan, S. R. Carpenter, J. W. Carr, K. S. Cheruvelil, S. T. Christel, M. Claucherty, S. M. Collins, J. D. Conroy, J. A. Downing, J. Dukett, C. E. Fergus, C. T. Filstrup, C. Funk, M. J. Gonzalez, L. T. Green, C. Gries, J. D. Halfman, S. K. Hamilton, P. C. Hanson, E. N. Henry, E. M. Herron, C. Hockings, J. R. Jackson, K. Jacobson-Hedin, L. L. Janus, W. W. Jones, J. R. Jones, C. M. Keson, K. B. S. King, S. A. Kishbaugh, J.-F. Lapierre, B. Lathrop, J. A. Latimore, Y. Lee, N. R. Lottig, J. A. Lynch, L. J. Matthews, W. H. McDowell, K. E. B. Moore, B. P. Neff, S. J. Nelson, S. K. Oliver, M. L. Pace, D. C. Pierson, A. C. Poisson, A. I. Pollard, D. M. Post, P. O. Reyes, D. O. Rosenberry, K. M. Roy, L. G. Rudstam, O. Sarnelle, N. J. Schuldt, C. E. Scott, N. K. Skaff, N. J. Smith, N. R. Spinelli, J. J. Stachelek, E. H. Stanley, J. L. Stoddard, S. B. Stopyak, C. A. Stow, J. M. Tallant, P.-N. Tan, A. P. Thorpe, M. J. Vanni, T. Wagner, G. Watkins, K. C. Weathers, K. E. Webster, J. D. White, M. K. Wilmes, and S. Yuan. 2017. LAGOS-NE: a multi-scaled geospatial and temporal database of lake ecological context and water quality for thousands of US lakes. GigaScience 6:1–22.</w:t>
+        <w:t>Meinshausen, N. 2006. Quantile Regression Forests. Journal of Machine Learning Research 7:983–999.</w:t>
       </w:r>
     </w:p>
     <w:p>
@@ -2411,6 +2494,27 @@
           <w:rFonts w:ascii="Calibri" w:hAnsi="Calibri" w:cs="Calibri"/>
           <w:noProof/>
         </w:rPr>
+        <w:t>Soranno, P. A., L. C. Bacon, M. Beauchene, K. E. Bednar, E. G. Bissell, C. K. Boudreau, M. G. Boyer, M. T. Bremigan, S. R. Carpenter, J. W. Carr, K. S. Cheruvelil, S. T. Christel, M. Claucherty, S. M. Collins, J. D. Conroy, J. A. Downing, J. Dukett, C. E. Fergus, C. T. Filstrup, C. Funk, M. J. Gonzalez, L. T. Green, C. Gries, J. D. Halfman, S. K. Hamilton, P. C. Hanson, E. N. Henry, E. M. Herron, C. Hockings, J. R. Jackson, K. Jacobson-Hedin, L. L. Janus, W. W. Jones, J. R. Jones, C. M. Keson, K. B. S. King, S. A. Kishbaugh, J.-F. Lapierre, B. Lathrop, J. A. Latimore, Y. Lee, N. R. Lottig, J. A. Lynch, L. J. Matthews, W. H. McDowell, K. E. B. Moore, B. P. Neff, S. J. Nelson, S. K. Oliver, M. L. Pace, D. C. Pierson, A. C. Poisson, A. I. Pollard, D. M. Post, P. O. Reyes, D. O. Rosenberry, K. M. Roy, L. G. Rudstam, O. Sarnelle, N. J. Schuldt, C. E. Scott, N. K. Skaff, N. J. Smith, N. R. Spinelli, J. J. Stachelek, E. H. Stanley, J. L. Stoddard, S. B. Stopyak, C. A. Stow, J. M. Tallant, P.-N. Tan, A. P. Thorpe, M. J. Vanni, T. Wagner, G. Watkins, K. C. Weathers, K. E. Webster, J. D. White, M. K. Wilmes, and S. Yuan. 2017. LAGOS-NE: a multi-scaled geospatial and temporal database of lake ecological context and water quality for thousands of US lakes. GigaScience 6:1–22.</w:t>
+      </w:r>
+    </w:p>
+    <w:p>
+      <w:pPr>
+        <w:widowControl w:val="0"/>
+        <w:autoSpaceDE w:val="0"/>
+        <w:autoSpaceDN w:val="0"/>
+        <w:adjustRightInd w:val="0"/>
+        <w:spacing w:line="240" w:lineRule="auto"/>
+        <w:ind w:left="480" w:hanging="480"/>
+        <w:rPr>
+          <w:rFonts w:ascii="Calibri" w:hAnsi="Calibri" w:cs="Calibri"/>
+          <w:noProof/>
+        </w:rPr>
+      </w:pPr>
+      <w:r>
+        <w:rPr>
+          <w:rFonts w:ascii="Calibri" w:hAnsi="Calibri" w:cs="Calibri"/>
+          <w:noProof/>
+        </w:rPr>
         <w:t>Wright, M. N., and A. Ziegler. 2017. ranger: A Fast Implementation of Random Forests for High Dimensional Data in C++ and R. Journal of Statistical Software:1–17.</w:t>
       </w:r>
     </w:p>
@@ -2569,6 +2673,7 @@
           <w:sz w:val="26"/>
           <w:szCs w:val="26"/>
         </w:rPr>
+        <w:lastRenderedPageBreak/>
         <w:t>Table description:</w:t>
       </w:r>
       <w:r>
@@ -2924,7 +3029,6 @@
                 <w:sz w:val="20"/>
                 <w:szCs w:val="20"/>
               </w:rPr>
-              <w:lastRenderedPageBreak/>
               <w:t>gnis_name</w:t>
             </w:r>
             <w:proofErr w:type="spellEnd"/>
@@ -4397,7 +4501,15 @@
                 <w:sz w:val="20"/>
                 <w:szCs w:val="20"/>
               </w:rPr>
-              <w:t xml:space="preserve"> classified as developed, high intensity in the watershed. Derived from the National Land Cover Dataset (NLCD).</w:t>
+              <w:t xml:space="preserve"> classified as </w:t>
+            </w:r>
+            <w:r>
+              <w:rPr>
+                <w:sz w:val="20"/>
+                <w:szCs w:val="20"/>
+              </w:rPr>
+              <w:lastRenderedPageBreak/>
+              <w:t>developed, high intensity in the watershed. Derived from the National Land Cover Dataset (NLCD).</w:t>
             </w:r>
           </w:p>
         </w:tc>
@@ -4418,6 +4530,7 @@
                 <w:sz w:val="20"/>
                 <w:szCs w:val="20"/>
               </w:rPr>
+              <w:lastRenderedPageBreak/>
               <w:t>percent</w:t>
             </w:r>
           </w:p>
@@ -4565,7 +4678,6 @@
                 <w:sz w:val="20"/>
                 <w:szCs w:val="20"/>
               </w:rPr>
-              <w:lastRenderedPageBreak/>
               <w:t>WS.DeciduousForest</w:t>
             </w:r>
             <w:proofErr w:type="spellEnd"/>
@@ -6720,14 +6832,7 @@
                 <w:sz w:val="20"/>
                 <w:szCs w:val="20"/>
               </w:rPr>
-              <w:t>C</w:t>
-            </w:r>
-            <w:r>
-              <w:rPr>
-                <w:sz w:val="20"/>
-                <w:szCs w:val="20"/>
-              </w:rPr>
-              <w:t>onnectivity of focal lake to upstream features (</w:t>
+              <w:t>Connectivity of focal lake to upstream features (</w:t>
             </w:r>
             <w:proofErr w:type="spellStart"/>
             <w:r>
@@ -9108,6 +9213,943 @@
                 <w:szCs w:val="20"/>
               </w:rPr>
               <w:t>mg L-1</w:t>
+            </w:r>
+          </w:p>
+        </w:tc>
+        <w:tc>
+          <w:tcPr>
+            <w:tcW w:w="1621" w:type="dxa"/>
+          </w:tcPr>
+          <w:p>
+            <w:pPr>
+              <w:cnfStyle w:val="000000000000" w:firstRow="0" w:lastRow="0" w:firstColumn="0" w:lastColumn="0" w:oddVBand="0" w:evenVBand="0" w:oddHBand="0" w:evenHBand="0" w:firstRowFirstColumn="0" w:firstRowLastColumn="0" w:lastRowFirstColumn="0" w:lastRowLastColumn="0"/>
+              <w:rPr>
+                <w:sz w:val="20"/>
+                <w:szCs w:val="20"/>
+              </w:rPr>
+            </w:pPr>
+          </w:p>
+        </w:tc>
+      </w:tr>
+    </w:tbl>
+    <w:p/>
+    <w:p>
+      <w:pPr>
+        <w:rPr>
+          <w:b/>
+          <w:bCs/>
+          <w:highlight w:val="yellow"/>
+        </w:rPr>
+      </w:pPr>
+      <w:r>
+        <w:rPr>
+          <w:b/>
+          <w:bCs/>
+          <w:highlight w:val="yellow"/>
+        </w:rPr>
+        <w:t>WisconsinLakes_Chloride.csv</w:t>
+      </w:r>
+    </w:p>
+    <w:p>
+      <w:r>
+        <w:rPr>
+          <w:b/>
+          <w:sz w:val="26"/>
+          <w:szCs w:val="26"/>
+          <w:highlight w:val="yellow"/>
+        </w:rPr>
+        <w:t>Table description:</w:t>
+      </w:r>
+      <w:r>
+        <w:rPr>
+          <w:b/>
+          <w:sz w:val="28"/>
+          <w:szCs w:val="28"/>
+          <w:highlight w:val="yellow"/>
+        </w:rPr>
+        <w:t xml:space="preserve"> </w:t>
+      </w:r>
+      <w:r>
+        <w:rPr>
+          <w:highlight w:val="yellow"/>
+        </w:rPr>
+        <w:t>Chloride concentrations from a suite of Wiscons</w:t>
+      </w:r>
+      <w:r>
+        <w:rPr>
+          <w:highlight w:val="yellow"/>
+        </w:rPr>
+        <w:t>i</w:t>
+      </w:r>
+      <w:r>
+        <w:rPr>
+          <w:highlight w:val="yellow"/>
+        </w:rPr>
+        <w:t>n Lakes in summer 2018.</w:t>
+      </w:r>
+      <w:r>
+        <w:t xml:space="preserve"> </w:t>
+      </w:r>
+    </w:p>
+    <w:tbl>
+      <w:tblPr>
+        <w:tblStyle w:val="LightList-Accent1"/>
+        <w:tblW w:w="0" w:type="auto"/>
+        <w:tblBorders>
+          <w:top w:val="single" w:sz="4" w:space="0" w:color="auto"/>
+          <w:left w:val="single" w:sz="4" w:space="0" w:color="auto"/>
+          <w:bottom w:val="single" w:sz="4" w:space="0" w:color="auto"/>
+          <w:right w:val="single" w:sz="4" w:space="0" w:color="auto"/>
+          <w:insideH w:val="single" w:sz="4" w:space="0" w:color="auto"/>
+          <w:insideV w:val="single" w:sz="4" w:space="0" w:color="auto"/>
+        </w:tblBorders>
+        <w:tblLook w:val="04A0" w:firstRow="1" w:lastRow="0" w:firstColumn="1" w:lastColumn="0" w:noHBand="0" w:noVBand="1"/>
+      </w:tblPr>
+      <w:tblGrid>
+        <w:gridCol w:w="2710"/>
+        <w:gridCol w:w="3017"/>
+        <w:gridCol w:w="2228"/>
+        <w:gridCol w:w="1621"/>
+      </w:tblGrid>
+      <w:tr>
+        <w:trPr>
+          <w:cnfStyle w:val="100000000000" w:firstRow="1" w:lastRow="0" w:firstColumn="0" w:lastColumn="0" w:oddVBand="0" w:evenVBand="0" w:oddHBand="0" w:evenHBand="0" w:firstRowFirstColumn="0" w:firstRowLastColumn="0" w:lastRowFirstColumn="0" w:lastRowLastColumn="0"/>
+        </w:trPr>
+        <w:tc>
+          <w:tcPr>
+            <w:cnfStyle w:val="001000000000" w:firstRow="0" w:lastRow="0" w:firstColumn="1" w:lastColumn="0" w:oddVBand="0" w:evenVBand="0" w:oddHBand="0" w:evenHBand="0" w:firstRowFirstColumn="0" w:firstRowLastColumn="0" w:lastRowFirstColumn="0" w:lastRowLastColumn="0"/>
+            <w:tcW w:w="2710" w:type="dxa"/>
+          </w:tcPr>
+          <w:p>
+            <w:pPr>
+              <w:rPr>
+                <w:sz w:val="20"/>
+                <w:szCs w:val="20"/>
+              </w:rPr>
+            </w:pPr>
+            <w:r>
+              <w:rPr>
+                <w:sz w:val="20"/>
+                <w:szCs w:val="20"/>
+              </w:rPr>
+              <w:t>Column name</w:t>
+            </w:r>
+          </w:p>
+        </w:tc>
+        <w:tc>
+          <w:tcPr>
+            <w:tcW w:w="3017" w:type="dxa"/>
+          </w:tcPr>
+          <w:p>
+            <w:pPr>
+              <w:cnfStyle w:val="100000000000" w:firstRow="1" w:lastRow="0" w:firstColumn="0" w:lastColumn="0" w:oddVBand="0" w:evenVBand="0" w:oddHBand="0" w:evenHBand="0" w:firstRowFirstColumn="0" w:firstRowLastColumn="0" w:lastRowFirstColumn="0" w:lastRowLastColumn="0"/>
+              <w:rPr>
+                <w:sz w:val="20"/>
+                <w:szCs w:val="20"/>
+              </w:rPr>
+            </w:pPr>
+            <w:r>
+              <w:rPr>
+                <w:sz w:val="20"/>
+                <w:szCs w:val="20"/>
+              </w:rPr>
+              <w:t>Description</w:t>
+            </w:r>
+          </w:p>
+        </w:tc>
+        <w:tc>
+          <w:tcPr>
+            <w:tcW w:w="2228" w:type="dxa"/>
+          </w:tcPr>
+          <w:p>
+            <w:pPr>
+              <w:cnfStyle w:val="100000000000" w:firstRow="1" w:lastRow="0" w:firstColumn="0" w:lastColumn="0" w:oddVBand="0" w:evenVBand="0" w:oddHBand="0" w:evenHBand="0" w:firstRowFirstColumn="0" w:firstRowLastColumn="0" w:lastRowFirstColumn="0" w:lastRowLastColumn="0"/>
+              <w:rPr>
+                <w:sz w:val="20"/>
+                <w:szCs w:val="20"/>
+              </w:rPr>
+            </w:pPr>
+            <w:r>
+              <w:rPr>
+                <w:sz w:val="20"/>
+                <w:szCs w:val="20"/>
+              </w:rPr>
+              <w:t xml:space="preserve">Unit or </w:t>
+            </w:r>
+          </w:p>
+          <w:p>
+            <w:pPr>
+              <w:cnfStyle w:val="100000000000" w:firstRow="1" w:lastRow="0" w:firstColumn="0" w:lastColumn="0" w:oddVBand="0" w:evenVBand="0" w:oddHBand="0" w:evenHBand="0" w:firstRowFirstColumn="0" w:firstRowLastColumn="0" w:lastRowFirstColumn="0" w:lastRowLastColumn="0"/>
+              <w:rPr>
+                <w:sz w:val="20"/>
+                <w:szCs w:val="20"/>
+              </w:rPr>
+            </w:pPr>
+            <w:r>
+              <w:rPr>
+                <w:sz w:val="20"/>
+                <w:szCs w:val="20"/>
+              </w:rPr>
+              <w:t>code explanation or date format</w:t>
+            </w:r>
+          </w:p>
+        </w:tc>
+        <w:tc>
+          <w:tcPr>
+            <w:tcW w:w="1621" w:type="dxa"/>
+          </w:tcPr>
+          <w:p>
+            <w:pPr>
+              <w:cnfStyle w:val="100000000000" w:firstRow="1" w:lastRow="0" w:firstColumn="0" w:lastColumn="0" w:oddVBand="0" w:evenVBand="0" w:oddHBand="0" w:evenHBand="0" w:firstRowFirstColumn="0" w:firstRowLastColumn="0" w:lastRowFirstColumn="0" w:lastRowLastColumn="0"/>
+              <w:rPr>
+                <w:sz w:val="20"/>
+                <w:szCs w:val="20"/>
+              </w:rPr>
+            </w:pPr>
+            <w:r>
+              <w:rPr>
+                <w:sz w:val="20"/>
+                <w:szCs w:val="20"/>
+              </w:rPr>
+              <w:t>Empty value code</w:t>
+            </w:r>
+          </w:p>
+        </w:tc>
+      </w:tr>
+      <w:tr>
+        <w:trPr>
+          <w:cnfStyle w:val="000000100000" w:firstRow="0" w:lastRow="0" w:firstColumn="0" w:lastColumn="0" w:oddVBand="0" w:evenVBand="0" w:oddHBand="1" w:evenHBand="0" w:firstRowFirstColumn="0" w:firstRowLastColumn="0" w:lastRowFirstColumn="0" w:lastRowLastColumn="0"/>
+        </w:trPr>
+        <w:tc>
+          <w:tcPr>
+            <w:cnfStyle w:val="001000000000" w:firstRow="0" w:lastRow="0" w:firstColumn="1" w:lastColumn="0" w:oddVBand="0" w:evenVBand="0" w:oddHBand="0" w:evenHBand="0" w:firstRowFirstColumn="0" w:firstRowLastColumn="0" w:lastRowFirstColumn="0" w:lastRowLastColumn="0"/>
+            <w:tcW w:w="2710" w:type="dxa"/>
+            <w:tcBorders>
+              <w:top w:val="none" w:sz="0" w:space="0" w:color="auto"/>
+              <w:left w:val="none" w:sz="0" w:space="0" w:color="auto"/>
+              <w:bottom w:val="none" w:sz="0" w:space="0" w:color="auto"/>
+            </w:tcBorders>
+            <w:vAlign w:val="bottom"/>
+          </w:tcPr>
+          <w:p>
+            <w:pPr>
+              <w:rPr>
+                <w:sz w:val="20"/>
+                <w:szCs w:val="20"/>
+              </w:rPr>
+            </w:pPr>
+            <w:proofErr w:type="spellStart"/>
+            <w:r>
+              <w:rPr>
+                <w:rFonts w:ascii="Lucida Grande" w:hAnsi="Lucida Grande" w:cs="Lucida Grande"/>
+                <w:color w:val="000000"/>
+                <w:sz w:val="20"/>
+                <w:szCs w:val="20"/>
+              </w:rPr>
+              <w:t>lagoslakeid</w:t>
+            </w:r>
+            <w:proofErr w:type="spellEnd"/>
+          </w:p>
+        </w:tc>
+        <w:tc>
+          <w:tcPr>
+            <w:tcW w:w="3017" w:type="dxa"/>
+            <w:tcBorders>
+              <w:top w:val="none" w:sz="0" w:space="0" w:color="auto"/>
+              <w:bottom w:val="none" w:sz="0" w:space="0" w:color="auto"/>
+            </w:tcBorders>
+          </w:tcPr>
+          <w:p>
+            <w:pPr>
+              <w:cnfStyle w:val="000000100000" w:firstRow="0" w:lastRow="0" w:firstColumn="0" w:lastColumn="0" w:oddVBand="0" w:evenVBand="0" w:oddHBand="1" w:evenHBand="0" w:firstRowFirstColumn="0" w:firstRowLastColumn="0" w:lastRowFirstColumn="0" w:lastRowLastColumn="0"/>
+              <w:rPr>
+                <w:sz w:val="20"/>
+                <w:szCs w:val="20"/>
+              </w:rPr>
+            </w:pPr>
+            <w:r>
+              <w:rPr>
+                <w:sz w:val="20"/>
+                <w:szCs w:val="20"/>
+              </w:rPr>
+              <w:t>Unique lake identifier developed for LAGOS-NE</w:t>
+            </w:r>
+          </w:p>
+        </w:tc>
+        <w:tc>
+          <w:tcPr>
+            <w:tcW w:w="2228" w:type="dxa"/>
+            <w:tcBorders>
+              <w:top w:val="none" w:sz="0" w:space="0" w:color="auto"/>
+              <w:bottom w:val="none" w:sz="0" w:space="0" w:color="auto"/>
+            </w:tcBorders>
+          </w:tcPr>
+          <w:p>
+            <w:pPr>
+              <w:cnfStyle w:val="000000100000" w:firstRow="0" w:lastRow="0" w:firstColumn="0" w:lastColumn="0" w:oddVBand="0" w:evenVBand="0" w:oddHBand="1" w:evenHBand="0" w:firstRowFirstColumn="0" w:firstRowLastColumn="0" w:lastRowFirstColumn="0" w:lastRowLastColumn="0"/>
+              <w:rPr>
+                <w:sz w:val="20"/>
+                <w:szCs w:val="20"/>
+              </w:rPr>
+            </w:pPr>
+            <w:r>
+              <w:rPr>
+                <w:sz w:val="20"/>
+                <w:szCs w:val="20"/>
+              </w:rPr>
+              <w:t>string</w:t>
+            </w:r>
+          </w:p>
+        </w:tc>
+        <w:tc>
+          <w:tcPr>
+            <w:tcW w:w="1621" w:type="dxa"/>
+            <w:tcBorders>
+              <w:top w:val="none" w:sz="0" w:space="0" w:color="auto"/>
+              <w:bottom w:val="none" w:sz="0" w:space="0" w:color="auto"/>
+              <w:right w:val="none" w:sz="0" w:space="0" w:color="auto"/>
+            </w:tcBorders>
+          </w:tcPr>
+          <w:p>
+            <w:pPr>
+              <w:cnfStyle w:val="000000100000" w:firstRow="0" w:lastRow="0" w:firstColumn="0" w:lastColumn="0" w:oddVBand="0" w:evenVBand="0" w:oddHBand="1" w:evenHBand="0" w:firstRowFirstColumn="0" w:firstRowLastColumn="0" w:lastRowFirstColumn="0" w:lastRowLastColumn="0"/>
+              <w:rPr>
+                <w:sz w:val="20"/>
+                <w:szCs w:val="20"/>
+              </w:rPr>
+            </w:pPr>
+          </w:p>
+        </w:tc>
+      </w:tr>
+      <w:tr>
+        <w:tc>
+          <w:tcPr>
+            <w:cnfStyle w:val="001000000000" w:firstRow="0" w:lastRow="0" w:firstColumn="1" w:lastColumn="0" w:oddVBand="0" w:evenVBand="0" w:oddHBand="0" w:evenHBand="0" w:firstRowFirstColumn="0" w:firstRowLastColumn="0" w:lastRowFirstColumn="0" w:lastRowLastColumn="0"/>
+            <w:tcW w:w="2710" w:type="dxa"/>
+            <w:vAlign w:val="bottom"/>
+          </w:tcPr>
+          <w:p>
+            <w:pPr>
+              <w:rPr>
+                <w:sz w:val="20"/>
+                <w:szCs w:val="20"/>
+              </w:rPr>
+            </w:pPr>
+            <w:proofErr w:type="spellStart"/>
+            <w:r>
+              <w:rPr>
+                <w:rFonts w:ascii="Lucida Grande" w:hAnsi="Lucida Grande" w:cs="Lucida Grande"/>
+                <w:color w:val="000000"/>
+                <w:sz w:val="20"/>
+                <w:szCs w:val="20"/>
+              </w:rPr>
+              <w:t>nhdid</w:t>
+            </w:r>
+            <w:proofErr w:type="spellEnd"/>
+          </w:p>
+        </w:tc>
+        <w:tc>
+          <w:tcPr>
+            <w:tcW w:w="3017" w:type="dxa"/>
+          </w:tcPr>
+          <w:p>
+            <w:pPr>
+              <w:cnfStyle w:val="000000000000" w:firstRow="0" w:lastRow="0" w:firstColumn="0" w:lastColumn="0" w:oddVBand="0" w:evenVBand="0" w:oddHBand="0" w:evenHBand="0" w:firstRowFirstColumn="0" w:firstRowLastColumn="0" w:lastRowFirstColumn="0" w:lastRowLastColumn="0"/>
+              <w:rPr>
+                <w:sz w:val="20"/>
+                <w:szCs w:val="20"/>
+              </w:rPr>
+            </w:pPr>
+            <w:r>
+              <w:rPr>
+                <w:sz w:val="20"/>
+                <w:szCs w:val="20"/>
+              </w:rPr>
+              <w:t>Unique lake identifier from National Hydrography dataset</w:t>
+            </w:r>
+          </w:p>
+        </w:tc>
+        <w:tc>
+          <w:tcPr>
+            <w:tcW w:w="2228" w:type="dxa"/>
+          </w:tcPr>
+          <w:p>
+            <w:pPr>
+              <w:cnfStyle w:val="000000000000" w:firstRow="0" w:lastRow="0" w:firstColumn="0" w:lastColumn="0" w:oddVBand="0" w:evenVBand="0" w:oddHBand="0" w:evenHBand="0" w:firstRowFirstColumn="0" w:firstRowLastColumn="0" w:lastRowFirstColumn="0" w:lastRowLastColumn="0"/>
+              <w:rPr>
+                <w:sz w:val="20"/>
+                <w:szCs w:val="20"/>
+              </w:rPr>
+            </w:pPr>
+            <w:r>
+              <w:rPr>
+                <w:sz w:val="20"/>
+                <w:szCs w:val="20"/>
+              </w:rPr>
+              <w:t>string</w:t>
+            </w:r>
+          </w:p>
+        </w:tc>
+        <w:tc>
+          <w:tcPr>
+            <w:tcW w:w="1621" w:type="dxa"/>
+          </w:tcPr>
+          <w:p>
+            <w:pPr>
+              <w:cnfStyle w:val="000000000000" w:firstRow="0" w:lastRow="0" w:firstColumn="0" w:lastColumn="0" w:oddVBand="0" w:evenVBand="0" w:oddHBand="0" w:evenHBand="0" w:firstRowFirstColumn="0" w:firstRowLastColumn="0" w:lastRowFirstColumn="0" w:lastRowLastColumn="0"/>
+              <w:rPr>
+                <w:sz w:val="20"/>
+                <w:szCs w:val="20"/>
+              </w:rPr>
+            </w:pPr>
+          </w:p>
+        </w:tc>
+      </w:tr>
+      <w:tr>
+        <w:trPr>
+          <w:cnfStyle w:val="000000100000" w:firstRow="0" w:lastRow="0" w:firstColumn="0" w:lastColumn="0" w:oddVBand="0" w:evenVBand="0" w:oddHBand="1" w:evenHBand="0" w:firstRowFirstColumn="0" w:firstRowLastColumn="0" w:lastRowFirstColumn="0" w:lastRowLastColumn="0"/>
+        </w:trPr>
+        <w:tc>
+          <w:tcPr>
+            <w:cnfStyle w:val="001000000000" w:firstRow="0" w:lastRow="0" w:firstColumn="1" w:lastColumn="0" w:oddVBand="0" w:evenVBand="0" w:oddHBand="0" w:evenHBand="0" w:firstRowFirstColumn="0" w:firstRowLastColumn="0" w:lastRowFirstColumn="0" w:lastRowLastColumn="0"/>
+            <w:tcW w:w="2710" w:type="dxa"/>
+            <w:tcBorders>
+              <w:top w:val="none" w:sz="0" w:space="0" w:color="auto"/>
+              <w:left w:val="none" w:sz="0" w:space="0" w:color="auto"/>
+              <w:bottom w:val="none" w:sz="0" w:space="0" w:color="auto"/>
+            </w:tcBorders>
+            <w:vAlign w:val="bottom"/>
+          </w:tcPr>
+          <w:p>
+            <w:pPr>
+              <w:rPr>
+                <w:sz w:val="20"/>
+                <w:szCs w:val="20"/>
+              </w:rPr>
+            </w:pPr>
+            <w:proofErr w:type="spellStart"/>
+            <w:r>
+              <w:rPr>
+                <w:rFonts w:ascii="Lucida Grande" w:hAnsi="Lucida Grande" w:cs="Lucida Grande"/>
+                <w:color w:val="000000"/>
+                <w:sz w:val="20"/>
+                <w:szCs w:val="20"/>
+              </w:rPr>
+              <w:t>GNIS_N</w:t>
+            </w:r>
+            <w:r>
+              <w:rPr>
+                <w:rFonts w:ascii="Lucida Grande" w:hAnsi="Lucida Grande" w:cs="Lucida Grande"/>
+                <w:color w:val="000000"/>
+                <w:sz w:val="20"/>
+                <w:szCs w:val="20"/>
+              </w:rPr>
+              <w:t>ame</w:t>
+            </w:r>
+            <w:proofErr w:type="spellEnd"/>
+          </w:p>
+        </w:tc>
+        <w:tc>
+          <w:tcPr>
+            <w:tcW w:w="3017" w:type="dxa"/>
+            <w:tcBorders>
+              <w:top w:val="none" w:sz="0" w:space="0" w:color="auto"/>
+              <w:bottom w:val="none" w:sz="0" w:space="0" w:color="auto"/>
+            </w:tcBorders>
+          </w:tcPr>
+          <w:p>
+            <w:pPr>
+              <w:cnfStyle w:val="000000100000" w:firstRow="0" w:lastRow="0" w:firstColumn="0" w:lastColumn="0" w:oddVBand="0" w:evenVBand="0" w:oddHBand="1" w:evenHBand="0" w:firstRowFirstColumn="0" w:firstRowLastColumn="0" w:lastRowFirstColumn="0" w:lastRowLastColumn="0"/>
+              <w:rPr>
+                <w:sz w:val="20"/>
+                <w:szCs w:val="20"/>
+              </w:rPr>
+            </w:pPr>
+            <w:r>
+              <w:rPr>
+                <w:sz w:val="20"/>
+                <w:szCs w:val="20"/>
+              </w:rPr>
+              <w:t xml:space="preserve">Official NHD </w:t>
+            </w:r>
+            <w:r>
+              <w:rPr>
+                <w:sz w:val="20"/>
+                <w:szCs w:val="20"/>
+              </w:rPr>
+              <w:t>Lake Name</w:t>
+            </w:r>
+          </w:p>
+        </w:tc>
+        <w:tc>
+          <w:tcPr>
+            <w:tcW w:w="2228" w:type="dxa"/>
+            <w:tcBorders>
+              <w:top w:val="none" w:sz="0" w:space="0" w:color="auto"/>
+              <w:bottom w:val="none" w:sz="0" w:space="0" w:color="auto"/>
+            </w:tcBorders>
+          </w:tcPr>
+          <w:p>
+            <w:pPr>
+              <w:cnfStyle w:val="000000100000" w:firstRow="0" w:lastRow="0" w:firstColumn="0" w:lastColumn="0" w:oddVBand="0" w:evenVBand="0" w:oddHBand="1" w:evenHBand="0" w:firstRowFirstColumn="0" w:firstRowLastColumn="0" w:lastRowFirstColumn="0" w:lastRowLastColumn="0"/>
+              <w:rPr>
+                <w:sz w:val="20"/>
+                <w:szCs w:val="20"/>
+              </w:rPr>
+            </w:pPr>
+            <w:r>
+              <w:rPr>
+                <w:sz w:val="20"/>
+                <w:szCs w:val="20"/>
+              </w:rPr>
+              <w:t>string</w:t>
+            </w:r>
+          </w:p>
+        </w:tc>
+        <w:tc>
+          <w:tcPr>
+            <w:tcW w:w="1621" w:type="dxa"/>
+            <w:tcBorders>
+              <w:top w:val="none" w:sz="0" w:space="0" w:color="auto"/>
+              <w:bottom w:val="none" w:sz="0" w:space="0" w:color="auto"/>
+              <w:right w:val="none" w:sz="0" w:space="0" w:color="auto"/>
+            </w:tcBorders>
+          </w:tcPr>
+          <w:p>
+            <w:pPr>
+              <w:cnfStyle w:val="000000100000" w:firstRow="0" w:lastRow="0" w:firstColumn="0" w:lastColumn="0" w:oddVBand="0" w:evenVBand="0" w:oddHBand="1" w:evenHBand="0" w:firstRowFirstColumn="0" w:firstRowLastColumn="0" w:lastRowFirstColumn="0" w:lastRowLastColumn="0"/>
+              <w:rPr>
+                <w:sz w:val="20"/>
+                <w:szCs w:val="20"/>
+              </w:rPr>
+            </w:pPr>
+            <w:r>
+              <w:rPr>
+                <w:sz w:val="20"/>
+                <w:szCs w:val="20"/>
+              </w:rPr>
+              <w:t>NA</w:t>
+            </w:r>
+          </w:p>
+        </w:tc>
+      </w:tr>
+      <w:tr>
+        <w:tc>
+          <w:tcPr>
+            <w:cnfStyle w:val="001000000000" w:firstRow="0" w:lastRow="0" w:firstColumn="1" w:lastColumn="0" w:oddVBand="0" w:evenVBand="0" w:oddHBand="0" w:evenHBand="0" w:firstRowFirstColumn="0" w:firstRowLastColumn="0" w:lastRowFirstColumn="0" w:lastRowLastColumn="0"/>
+            <w:tcW w:w="2710" w:type="dxa"/>
+            <w:vAlign w:val="bottom"/>
+          </w:tcPr>
+          <w:p>
+            <w:pPr>
+              <w:rPr>
+                <w:rFonts w:ascii="Lucida Grande" w:hAnsi="Lucida Grande" w:cs="Lucida Grande"/>
+                <w:color w:val="000000"/>
+                <w:sz w:val="20"/>
+                <w:szCs w:val="20"/>
+              </w:rPr>
+            </w:pPr>
+            <w:proofErr w:type="spellStart"/>
+            <w:r>
+              <w:rPr>
+                <w:rFonts w:ascii="Lucida Grande" w:hAnsi="Lucida Grande" w:cs="Lucida Grande"/>
+                <w:color w:val="000000"/>
+                <w:sz w:val="20"/>
+                <w:szCs w:val="20"/>
+              </w:rPr>
+              <w:t>LakeName</w:t>
+            </w:r>
+            <w:proofErr w:type="spellEnd"/>
+          </w:p>
+        </w:tc>
+        <w:tc>
+          <w:tcPr>
+            <w:tcW w:w="3017" w:type="dxa"/>
+          </w:tcPr>
+          <w:p>
+            <w:pPr>
+              <w:cnfStyle w:val="000000000000" w:firstRow="0" w:lastRow="0" w:firstColumn="0" w:lastColumn="0" w:oddVBand="0" w:evenVBand="0" w:oddHBand="0" w:evenHBand="0" w:firstRowFirstColumn="0" w:firstRowLastColumn="0" w:lastRowFirstColumn="0" w:lastRowLastColumn="0"/>
+              <w:rPr>
+                <w:sz w:val="20"/>
+                <w:szCs w:val="20"/>
+              </w:rPr>
+            </w:pPr>
+            <w:r>
+              <w:rPr>
+                <w:sz w:val="20"/>
+                <w:szCs w:val="20"/>
+              </w:rPr>
+              <w:t>Lake Name</w:t>
+            </w:r>
+          </w:p>
+        </w:tc>
+        <w:tc>
+          <w:tcPr>
+            <w:tcW w:w="2228" w:type="dxa"/>
+          </w:tcPr>
+          <w:p>
+            <w:pPr>
+              <w:cnfStyle w:val="000000000000" w:firstRow="0" w:lastRow="0" w:firstColumn="0" w:lastColumn="0" w:oddVBand="0" w:evenVBand="0" w:oddHBand="0" w:evenHBand="0" w:firstRowFirstColumn="0" w:firstRowLastColumn="0" w:lastRowFirstColumn="0" w:lastRowLastColumn="0"/>
+              <w:rPr>
+                <w:sz w:val="20"/>
+                <w:szCs w:val="20"/>
+              </w:rPr>
+            </w:pPr>
+            <w:r>
+              <w:rPr>
+                <w:sz w:val="20"/>
+                <w:szCs w:val="20"/>
+              </w:rPr>
+              <w:t>String</w:t>
+            </w:r>
+          </w:p>
+        </w:tc>
+        <w:tc>
+          <w:tcPr>
+            <w:tcW w:w="1621" w:type="dxa"/>
+          </w:tcPr>
+          <w:p>
+            <w:pPr>
+              <w:cnfStyle w:val="000000000000" w:firstRow="0" w:lastRow="0" w:firstColumn="0" w:lastColumn="0" w:oddVBand="0" w:evenVBand="0" w:oddHBand="0" w:evenHBand="0" w:firstRowFirstColumn="0" w:firstRowLastColumn="0" w:lastRowFirstColumn="0" w:lastRowLastColumn="0"/>
+              <w:rPr>
+                <w:sz w:val="20"/>
+                <w:szCs w:val="20"/>
+              </w:rPr>
+            </w:pPr>
+          </w:p>
+        </w:tc>
+      </w:tr>
+      <w:tr>
+        <w:trPr>
+          <w:cnfStyle w:val="000000100000" w:firstRow="0" w:lastRow="0" w:firstColumn="0" w:lastColumn="0" w:oddVBand="0" w:evenVBand="0" w:oddHBand="1" w:evenHBand="0" w:firstRowFirstColumn="0" w:firstRowLastColumn="0" w:lastRowFirstColumn="0" w:lastRowLastColumn="0"/>
+        </w:trPr>
+        <w:tc>
+          <w:tcPr>
+            <w:cnfStyle w:val="001000000000" w:firstRow="0" w:lastRow="0" w:firstColumn="1" w:lastColumn="0" w:oddVBand="0" w:evenVBand="0" w:oddHBand="0" w:evenHBand="0" w:firstRowFirstColumn="0" w:firstRowLastColumn="0" w:lastRowFirstColumn="0" w:lastRowLastColumn="0"/>
+            <w:tcW w:w="2710" w:type="dxa"/>
+            <w:vAlign w:val="bottom"/>
+          </w:tcPr>
+          <w:p>
+            <w:pPr>
+              <w:rPr>
+                <w:rFonts w:ascii="Lucida Grande" w:hAnsi="Lucida Grande" w:cs="Lucida Grande"/>
+                <w:color w:val="000000"/>
+                <w:sz w:val="20"/>
+                <w:szCs w:val="20"/>
+              </w:rPr>
+            </w:pPr>
+            <w:r>
+              <w:rPr>
+                <w:rFonts w:ascii="Lucida Grande" w:hAnsi="Lucida Grande" w:cs="Lucida Grande"/>
+                <w:color w:val="000000"/>
+                <w:sz w:val="20"/>
+                <w:szCs w:val="20"/>
+              </w:rPr>
+              <w:t>Date</w:t>
+            </w:r>
+          </w:p>
+        </w:tc>
+        <w:tc>
+          <w:tcPr>
+            <w:tcW w:w="3017" w:type="dxa"/>
+          </w:tcPr>
+          <w:p>
+            <w:pPr>
+              <w:cnfStyle w:val="000000100000" w:firstRow="0" w:lastRow="0" w:firstColumn="0" w:lastColumn="0" w:oddVBand="0" w:evenVBand="0" w:oddHBand="1" w:evenHBand="0" w:firstRowFirstColumn="0" w:firstRowLastColumn="0" w:lastRowFirstColumn="0" w:lastRowLastColumn="0"/>
+              <w:rPr>
+                <w:sz w:val="20"/>
+                <w:szCs w:val="20"/>
+              </w:rPr>
+            </w:pPr>
+            <w:r>
+              <w:rPr>
+                <w:sz w:val="20"/>
+                <w:szCs w:val="20"/>
+              </w:rPr>
+              <w:t>Sampling date</w:t>
+            </w:r>
+          </w:p>
+        </w:tc>
+        <w:tc>
+          <w:tcPr>
+            <w:tcW w:w="2228" w:type="dxa"/>
+          </w:tcPr>
+          <w:p>
+            <w:pPr>
+              <w:cnfStyle w:val="000000100000" w:firstRow="0" w:lastRow="0" w:firstColumn="0" w:lastColumn="0" w:oddVBand="0" w:evenVBand="0" w:oddHBand="1" w:evenHBand="0" w:firstRowFirstColumn="0" w:firstRowLastColumn="0" w:lastRowFirstColumn="0" w:lastRowLastColumn="0"/>
+              <w:rPr>
+                <w:sz w:val="20"/>
+                <w:szCs w:val="20"/>
+              </w:rPr>
+            </w:pPr>
+            <w:r>
+              <w:rPr>
+                <w:sz w:val="20"/>
+                <w:szCs w:val="20"/>
+              </w:rPr>
+              <w:t>YYYY-mm-dd</w:t>
+            </w:r>
+          </w:p>
+        </w:tc>
+        <w:tc>
+          <w:tcPr>
+            <w:tcW w:w="1621" w:type="dxa"/>
+          </w:tcPr>
+          <w:p>
+            <w:pPr>
+              <w:cnfStyle w:val="000000100000" w:firstRow="0" w:lastRow="0" w:firstColumn="0" w:lastColumn="0" w:oddVBand="0" w:evenVBand="0" w:oddHBand="1" w:evenHBand="0" w:firstRowFirstColumn="0" w:firstRowLastColumn="0" w:lastRowFirstColumn="0" w:lastRowLastColumn="0"/>
+              <w:rPr>
+                <w:sz w:val="20"/>
+                <w:szCs w:val="20"/>
+              </w:rPr>
+            </w:pPr>
+          </w:p>
+        </w:tc>
+      </w:tr>
+      <w:tr>
+        <w:tc>
+          <w:tcPr>
+            <w:cnfStyle w:val="001000000000" w:firstRow="0" w:lastRow="0" w:firstColumn="1" w:lastColumn="0" w:oddVBand="0" w:evenVBand="0" w:oddHBand="0" w:evenHBand="0" w:firstRowFirstColumn="0" w:firstRowLastColumn="0" w:lastRowFirstColumn="0" w:lastRowLastColumn="0"/>
+            <w:tcW w:w="2710" w:type="dxa"/>
+            <w:vAlign w:val="bottom"/>
+          </w:tcPr>
+          <w:p>
+            <w:pPr>
+              <w:rPr>
+                <w:rFonts w:ascii="Lucida Grande" w:hAnsi="Lucida Grande" w:cs="Lucida Grande"/>
+                <w:color w:val="000000"/>
+                <w:sz w:val="20"/>
+                <w:szCs w:val="20"/>
+              </w:rPr>
+            </w:pPr>
+            <w:proofErr w:type="spellStart"/>
+            <w:r>
+              <w:rPr>
+                <w:rFonts w:ascii="Lucida Grande" w:hAnsi="Lucida Grande" w:cs="Lucida Grande"/>
+                <w:color w:val="000000"/>
+                <w:sz w:val="20"/>
+                <w:szCs w:val="20"/>
+              </w:rPr>
+              <w:t>Chloride_mgL</w:t>
+            </w:r>
+            <w:proofErr w:type="spellEnd"/>
+          </w:p>
+        </w:tc>
+        <w:tc>
+          <w:tcPr>
+            <w:tcW w:w="3017" w:type="dxa"/>
+          </w:tcPr>
+          <w:p>
+            <w:pPr>
+              <w:cnfStyle w:val="000000000000" w:firstRow="0" w:lastRow="0" w:firstColumn="0" w:lastColumn="0" w:oddVBand="0" w:evenVBand="0" w:oddHBand="0" w:evenHBand="0" w:firstRowFirstColumn="0" w:firstRowLastColumn="0" w:lastRowFirstColumn="0" w:lastRowLastColumn="0"/>
+              <w:rPr>
+                <w:sz w:val="20"/>
+                <w:szCs w:val="20"/>
+              </w:rPr>
+            </w:pPr>
+            <w:r>
+              <w:rPr>
+                <w:sz w:val="20"/>
+                <w:szCs w:val="20"/>
+              </w:rPr>
+              <w:t>Chloride concentration</w:t>
+            </w:r>
+          </w:p>
+        </w:tc>
+        <w:tc>
+          <w:tcPr>
+            <w:tcW w:w="2228" w:type="dxa"/>
+          </w:tcPr>
+          <w:p>
+            <w:pPr>
+              <w:cnfStyle w:val="000000000000" w:firstRow="0" w:lastRow="0" w:firstColumn="0" w:lastColumn="0" w:oddVBand="0" w:evenVBand="0" w:oddHBand="0" w:evenHBand="0" w:firstRowFirstColumn="0" w:firstRowLastColumn="0" w:lastRowFirstColumn="0" w:lastRowLastColumn="0"/>
+              <w:rPr>
+                <w:sz w:val="20"/>
+                <w:szCs w:val="20"/>
+              </w:rPr>
+            </w:pPr>
+            <w:r>
+              <w:rPr>
+                <w:sz w:val="20"/>
+                <w:szCs w:val="20"/>
+              </w:rPr>
+              <w:t>mg L-1</w:t>
+            </w:r>
+          </w:p>
+        </w:tc>
+        <w:tc>
+          <w:tcPr>
+            <w:tcW w:w="1621" w:type="dxa"/>
+          </w:tcPr>
+          <w:p>
+            <w:pPr>
+              <w:cnfStyle w:val="000000000000" w:firstRow="0" w:lastRow="0" w:firstColumn="0" w:lastColumn="0" w:oddVBand="0" w:evenVBand="0" w:oddHBand="0" w:evenHBand="0" w:firstRowFirstColumn="0" w:firstRowLastColumn="0" w:lastRowFirstColumn="0" w:lastRowLastColumn="0"/>
+              <w:rPr>
+                <w:sz w:val="20"/>
+                <w:szCs w:val="20"/>
+              </w:rPr>
+            </w:pPr>
+          </w:p>
+        </w:tc>
+      </w:tr>
+      <w:tr>
+        <w:trPr>
+          <w:cnfStyle w:val="000000100000" w:firstRow="0" w:lastRow="0" w:firstColumn="0" w:lastColumn="0" w:oddVBand="0" w:evenVBand="0" w:oddHBand="1" w:evenHBand="0" w:firstRowFirstColumn="0" w:firstRowLastColumn="0" w:lastRowFirstColumn="0" w:lastRowLastColumn="0"/>
+        </w:trPr>
+        <w:tc>
+          <w:tcPr>
+            <w:cnfStyle w:val="001000000000" w:firstRow="0" w:lastRow="0" w:firstColumn="1" w:lastColumn="0" w:oddVBand="0" w:evenVBand="0" w:oddHBand="0" w:evenHBand="0" w:firstRowFirstColumn="0" w:firstRowLastColumn="0" w:lastRowFirstColumn="0" w:lastRowLastColumn="0"/>
+            <w:tcW w:w="2710" w:type="dxa"/>
+            <w:vAlign w:val="bottom"/>
+          </w:tcPr>
+          <w:p>
+            <w:pPr>
+              <w:rPr>
+                <w:sz w:val="20"/>
+                <w:szCs w:val="20"/>
+              </w:rPr>
+            </w:pPr>
+            <w:proofErr w:type="spellStart"/>
+            <w:r>
+              <w:rPr>
+                <w:sz w:val="20"/>
+                <w:szCs w:val="20"/>
+              </w:rPr>
+              <w:t>lon</w:t>
+            </w:r>
+            <w:proofErr w:type="spellEnd"/>
+          </w:p>
+        </w:tc>
+        <w:tc>
+          <w:tcPr>
+            <w:tcW w:w="3017" w:type="dxa"/>
+          </w:tcPr>
+          <w:p>
+            <w:pPr>
+              <w:cnfStyle w:val="000000100000" w:firstRow="0" w:lastRow="0" w:firstColumn="0" w:lastColumn="0" w:oddVBand="0" w:evenVBand="0" w:oddHBand="1" w:evenHBand="0" w:firstRowFirstColumn="0" w:firstRowLastColumn="0" w:lastRowFirstColumn="0" w:lastRowLastColumn="0"/>
+              <w:rPr>
+                <w:sz w:val="20"/>
+                <w:szCs w:val="20"/>
+              </w:rPr>
+            </w:pPr>
+            <w:r>
+              <w:rPr>
+                <w:sz w:val="20"/>
+                <w:szCs w:val="20"/>
+              </w:rPr>
+              <w:t>Longitude</w:t>
+            </w:r>
+            <w:r>
+              <w:rPr>
+                <w:sz w:val="20"/>
+                <w:szCs w:val="20"/>
+              </w:rPr>
+              <w:t xml:space="preserve"> </w:t>
+            </w:r>
+          </w:p>
+        </w:tc>
+        <w:tc>
+          <w:tcPr>
+            <w:tcW w:w="2228" w:type="dxa"/>
+          </w:tcPr>
+          <w:p>
+            <w:pPr>
+              <w:cnfStyle w:val="000000100000" w:firstRow="0" w:lastRow="0" w:firstColumn="0" w:lastColumn="0" w:oddVBand="0" w:evenVBand="0" w:oddHBand="1" w:evenHBand="0" w:firstRowFirstColumn="0" w:firstRowLastColumn="0" w:lastRowFirstColumn="0" w:lastRowLastColumn="0"/>
+              <w:rPr>
+                <w:sz w:val="20"/>
+                <w:szCs w:val="20"/>
+              </w:rPr>
+            </w:pPr>
+            <w:r>
+              <w:rPr>
+                <w:sz w:val="20"/>
+                <w:szCs w:val="20"/>
+              </w:rPr>
+              <w:t>Deg</w:t>
+            </w:r>
+          </w:p>
+        </w:tc>
+        <w:tc>
+          <w:tcPr>
+            <w:tcW w:w="1621" w:type="dxa"/>
+          </w:tcPr>
+          <w:p>
+            <w:pPr>
+              <w:cnfStyle w:val="000000100000" w:firstRow="0" w:lastRow="0" w:firstColumn="0" w:lastColumn="0" w:oddVBand="0" w:evenVBand="0" w:oddHBand="1" w:evenHBand="0" w:firstRowFirstColumn="0" w:firstRowLastColumn="0" w:lastRowFirstColumn="0" w:lastRowLastColumn="0"/>
+              <w:rPr>
+                <w:sz w:val="20"/>
+                <w:szCs w:val="20"/>
+              </w:rPr>
+            </w:pPr>
+          </w:p>
+        </w:tc>
+      </w:tr>
+      <w:tr>
+        <w:tc>
+          <w:tcPr>
+            <w:cnfStyle w:val="001000000000" w:firstRow="0" w:lastRow="0" w:firstColumn="1" w:lastColumn="0" w:oddVBand="0" w:evenVBand="0" w:oddHBand="0" w:evenHBand="0" w:firstRowFirstColumn="0" w:firstRowLastColumn="0" w:lastRowFirstColumn="0" w:lastRowLastColumn="0"/>
+            <w:tcW w:w="2710" w:type="dxa"/>
+            <w:vAlign w:val="bottom"/>
+          </w:tcPr>
+          <w:p>
+            <w:pPr>
+              <w:rPr>
+                <w:sz w:val="20"/>
+                <w:szCs w:val="20"/>
+              </w:rPr>
+            </w:pPr>
+            <w:proofErr w:type="spellStart"/>
+            <w:r>
+              <w:rPr>
+                <w:rFonts w:ascii="Lucida Grande" w:hAnsi="Lucida Grande" w:cs="Lucida Grande"/>
+                <w:color w:val="000000"/>
+                <w:sz w:val="20"/>
+                <w:szCs w:val="20"/>
+              </w:rPr>
+              <w:t>lat</w:t>
+            </w:r>
+            <w:proofErr w:type="spellEnd"/>
+          </w:p>
+        </w:tc>
+        <w:tc>
+          <w:tcPr>
+            <w:tcW w:w="3017" w:type="dxa"/>
+          </w:tcPr>
+          <w:p>
+            <w:pPr>
+              <w:cnfStyle w:val="000000000000" w:firstRow="0" w:lastRow="0" w:firstColumn="0" w:lastColumn="0" w:oddVBand="0" w:evenVBand="0" w:oddHBand="0" w:evenHBand="0" w:firstRowFirstColumn="0" w:firstRowLastColumn="0" w:lastRowFirstColumn="0" w:lastRowLastColumn="0"/>
+              <w:rPr>
+                <w:sz w:val="20"/>
+                <w:szCs w:val="20"/>
+              </w:rPr>
+            </w:pPr>
+            <w:r>
+              <w:rPr>
+                <w:sz w:val="20"/>
+                <w:szCs w:val="20"/>
+              </w:rPr>
+              <w:t>Latitude</w:t>
+            </w:r>
+          </w:p>
+        </w:tc>
+        <w:tc>
+          <w:tcPr>
+            <w:tcW w:w="2228" w:type="dxa"/>
+          </w:tcPr>
+          <w:p>
+            <w:pPr>
+              <w:cnfStyle w:val="000000000000" w:firstRow="0" w:lastRow="0" w:firstColumn="0" w:lastColumn="0" w:oddVBand="0" w:evenVBand="0" w:oddHBand="0" w:evenHBand="0" w:firstRowFirstColumn="0" w:firstRowLastColumn="0" w:lastRowFirstColumn="0" w:lastRowLastColumn="0"/>
+              <w:rPr>
+                <w:sz w:val="20"/>
+                <w:szCs w:val="20"/>
+              </w:rPr>
+            </w:pPr>
+            <w:r>
+              <w:rPr>
+                <w:sz w:val="20"/>
+                <w:szCs w:val="20"/>
+              </w:rPr>
+              <w:t>Deg</w:t>
             </w:r>
           </w:p>
         </w:tc>
@@ -9487,6 +10529,7 @@
           </w:tcPr>
           <w:p>
             <w:r>
+              <w:lastRenderedPageBreak/>
               <w:t>File name</w:t>
             </w:r>
           </w:p>
@@ -9810,7 +10853,6 @@
           </w:tcPr>
           <w:p>
             <w:r>
-              <w:lastRenderedPageBreak/>
               <w:t xml:space="preserve">Dataset </w:t>
             </w:r>
             <w:r>
@@ -11374,6 +12416,7 @@
   <w:style w:type="character" w:default="1" w:styleId="DefaultParagraphFont">
     <w:name w:val="Default Paragraph Font"/>
     <w:uiPriority w:val="1"/>
+    <w:semiHidden/>
     <w:unhideWhenUsed/>
   </w:style>
   <w:style w:type="table" w:default="1" w:styleId="TableNormal">

</xml_diff>